<commit_message>
Org registration labels fixed - Added to Report
</commit_message>
<xml_diff>
--- a/OSCT_Application_Testing_Report.docx
+++ b/OSCT_Application_Testing_Report.docx
@@ -215,7 +215,6 @@
         <w:br/>
         <w:t xml:space="preserve">The </w:t>
       </w:r>
-      <w:proofErr w:type="spellStart"/>
       <w:r>
         <w:rPr>
           <w:rStyle w:val="HTMLCode"/>
@@ -224,7 +223,6 @@
         </w:rPr>
         <w:t>userInfo</w:t>
       </w:r>
-      <w:proofErr w:type="spellEnd"/>
       <w:r>
         <w:rPr>
           <w:color w:val="000000" w:themeColor="text1"/>
@@ -354,15 +352,7 @@
         <w:br/>
       </w:r>
       <w:r>
-        <w:t>“/</w:t>
-      </w:r>
-      <w:proofErr w:type="spellStart"/>
-      <w:r>
-        <w:t>alladmins</w:t>
-      </w:r>
-      <w:proofErr w:type="spellEnd"/>
-      <w:r>
-        <w:t>” API was using POST instead of GET</w:t>
+        <w:t>“/alladmins” API was using POST instead of GET</w:t>
       </w:r>
     </w:p>
     <w:p>
@@ -400,29 +390,7 @@
           <w:bCs w:val="0"/>
           <w:color w:val="000000" w:themeColor="text1"/>
         </w:rPr>
-        <w:t>“/admin/</w:t>
-      </w:r>
-      <w:proofErr w:type="spellStart"/>
-      <w:proofErr w:type="gramStart"/>
-      <w:r>
-        <w:rPr>
-          <w:rStyle w:val="Strong"/>
-          <w:b w:val="0"/>
-          <w:bCs w:val="0"/>
-          <w:color w:val="000000" w:themeColor="text1"/>
-        </w:rPr>
-        <w:t>delete?id</w:t>
-      </w:r>
-      <w:proofErr w:type="spellEnd"/>
-      <w:proofErr w:type="gramEnd"/>
-      <w:r>
-        <w:rPr>
-          <w:rStyle w:val="Strong"/>
-          <w:b w:val="0"/>
-          <w:bCs w:val="0"/>
-          <w:color w:val="000000" w:themeColor="text1"/>
-        </w:rPr>
-        <w:t>” was using POST instead of DELETE</w:t>
+        <w:t>“/admin/delete?id” was using POST instead of DELETE</w:t>
       </w:r>
       <w:r>
         <w:rPr>
@@ -460,27 +428,7 @@
           <w:color w:val="000000" w:themeColor="text1"/>
         </w:rPr>
         <w:br/>
-        <w:t xml:space="preserve">When an organization is created and </w:t>
-      </w:r>
-      <w:proofErr w:type="gramStart"/>
-      <w:r>
-        <w:rPr>
-          <w:rStyle w:val="Strong"/>
-          <w:b w:val="0"/>
-          <w:bCs w:val="0"/>
-          <w:color w:val="000000" w:themeColor="text1"/>
-        </w:rPr>
-        <w:t>deleted</w:t>
-      </w:r>
-      <w:proofErr w:type="gramEnd"/>
-      <w:r>
-        <w:rPr>
-          <w:rStyle w:val="Strong"/>
-          <w:b w:val="0"/>
-          <w:bCs w:val="0"/>
-          <w:color w:val="000000" w:themeColor="text1"/>
-        </w:rPr>
-        <w:t xml:space="preserve"> and another is made with same </w:t>
+        <w:t xml:space="preserve">When an organization is created and deleted and another is made with same </w:t>
       </w:r>
       <w:r>
         <w:rPr>
@@ -669,23 +617,7 @@
         </w:numPr>
       </w:pPr>
       <w:r>
-        <w:t>Backend method for /</w:t>
-      </w:r>
-      <w:proofErr w:type="spellStart"/>
-      <w:r>
-        <w:t>alladmins</w:t>
-      </w:r>
-      <w:proofErr w:type="spellEnd"/>
-      <w:r>
-        <w:t xml:space="preserve"> changed to GET </w:t>
-      </w:r>
-      <w:proofErr w:type="gramStart"/>
-      <w:r>
-        <w:t>and also</w:t>
-      </w:r>
-      <w:proofErr w:type="gramEnd"/>
-      <w:r>
-        <w:t xml:space="preserve"> frontend method changed to GET</w:t>
+        <w:t>Backend method for /alladmins changed to GET and also frontend method changed to GET</w:t>
       </w:r>
     </w:p>
     <w:p>
@@ -697,16 +629,20 @@
         </w:numPr>
       </w:pPr>
       <w:r>
+        <w:t>Organization registration form labels fixed</w:t>
+      </w:r>
+    </w:p>
+    <w:p>
+      <w:pPr>
+        <w:pStyle w:val="ListParagraph"/>
+        <w:numPr>
+          <w:ilvl w:val="0"/>
+          <w:numId w:val="13"/>
+        </w:numPr>
+      </w:pPr>
+      <w:r>
         <w:lastRenderedPageBreak/>
-        <w:t xml:space="preserve">Backend method for /admin/delete changed to DELETE </w:t>
-      </w:r>
-      <w:proofErr w:type="gramStart"/>
-      <w:r>
-        <w:t>and also</w:t>
-      </w:r>
-      <w:proofErr w:type="gramEnd"/>
-      <w:r>
-        <w:t xml:space="preserve"> frontend method changed to DELETE</w:t>
+        <w:t>Backend method for /admin/delete changed to DELETE and also frontend method changed to DELETE</w:t>
       </w:r>
     </w:p>
     <w:p>

</xml_diff>

<commit_message>
Updated Testing Report - Organization API
</commit_message>
<xml_diff>
--- a/OSCT_Application_Testing_Report.docx
+++ b/OSCT_Application_Testing_Report.docx
@@ -418,7 +418,7 @@
           <w:rStyle w:val="Strong"/>
           <w:color w:val="000000" w:themeColor="text1"/>
         </w:rPr>
-        <w:t>Organization Deletion Does not remove user from Users Data</w:t>
+        <w:t>Update Custom Policies</w:t>
       </w:r>
       <w:r>
         <w:rPr>
@@ -428,7 +428,7 @@
           <w:color w:val="000000" w:themeColor="text1"/>
         </w:rPr>
         <w:br/>
-        <w:t xml:space="preserve">When an organization is created and deleted and another is made with same </w:t>
+        <w:t>Does not work. Gives failed error each time</w:t>
       </w:r>
       <w:r>
         <w:rPr>
@@ -437,43 +437,7 @@
           <w:bCs w:val="0"/>
           <w:color w:val="000000" w:themeColor="text1"/>
         </w:rPr>
-        <w:t xml:space="preserve">admin name </w:t>
-      </w:r>
-      <w:r>
-        <w:rPr>
-          <w:rStyle w:val="Strong"/>
-          <w:b w:val="0"/>
-          <w:bCs w:val="0"/>
-          <w:color w:val="000000" w:themeColor="text1"/>
-        </w:rPr>
-        <w:t xml:space="preserve">as before it gives error that </w:t>
-      </w:r>
-      <w:r>
-        <w:rPr>
-          <w:rStyle w:val="Strong"/>
-          <w:b w:val="0"/>
-          <w:bCs w:val="0"/>
-          <w:color w:val="000000" w:themeColor="text1"/>
-        </w:rPr>
-        <w:t xml:space="preserve">name </w:t>
-      </w:r>
-      <w:r>
-        <w:rPr>
-          <w:rStyle w:val="Strong"/>
-          <w:b w:val="0"/>
-          <w:bCs w:val="0"/>
-          <w:color w:val="000000" w:themeColor="text1"/>
-        </w:rPr>
-        <w:t>already exists because Users document still has that users data. It requires manual deletion</w:t>
-      </w:r>
-      <w:r>
-        <w:rPr>
-          <w:rStyle w:val="Strong"/>
-          <w:b w:val="0"/>
-          <w:bCs w:val="0"/>
-          <w:color w:val="000000" w:themeColor="text1"/>
-        </w:rPr>
-        <w:t xml:space="preserve"> from postman.</w:t>
+        <w:t>.</w:t>
       </w:r>
     </w:p>
     <w:p>
@@ -629,7 +593,7 @@
         </w:numPr>
       </w:pPr>
       <w:r>
-        <w:t>Organization registration form labels fixed</w:t>
+        <w:t>Backend method for /admin/delete changed to DELETE and also frontend method changed to DELETE</w:t>
       </w:r>
     </w:p>
     <w:p>
@@ -642,7 +606,7 @@
       </w:pPr>
       <w:r>
         <w:lastRenderedPageBreak/>
-        <w:t>Backend method for /admin/delete changed to DELETE and also frontend method changed to DELETE</w:t>
+        <w:t>Update Org endpoint api call in frontend had extra /. Now policies are getting updated.</w:t>
       </w:r>
     </w:p>
     <w:p>

</xml_diff>

<commit_message>
Updated Report - Assets
</commit_message>
<xml_diff>
--- a/OSCT_Application_Testing_Report.docx
+++ b/OSCT_Application_Testing_Report.docx
@@ -626,6 +626,24 @@
     </w:p>
     <w:p>
       <w:pPr>
+        <w:pStyle w:val="ListParagraph"/>
+        <w:numPr>
+          <w:ilvl w:val="0"/>
+          <w:numId w:val="13"/>
+        </w:numPr>
+      </w:pPr>
+      <w:r>
+        <w:t>Backend method for /</w:t>
+      </w:r>
+      <w:r>
+        <w:t>assets</w:t>
+      </w:r>
+      <w:r>
+        <w:t>/delete changed to DELETE and also frontend method changed to DELETE</w:t>
+      </w:r>
+    </w:p>
+    <w:p>
+      <w:pPr>
         <w:spacing w:after="0"/>
         <w:rPr>
           <w:color w:val="000000" w:themeColor="text1"/>
@@ -778,21 +796,7 @@
           <w:b/>
           <w:bCs/>
         </w:rPr>
-        <w:t xml:space="preserve">, </w:t>
-      </w:r>
-      <w:r>
-        <w:rPr>
-          <w:b/>
-          <w:bCs/>
-        </w:rPr>
-        <w:t>Organization</w:t>
-      </w:r>
-      <w:r>
-        <w:rPr>
-          <w:b/>
-          <w:bCs/>
-        </w:rPr>
-        <w:t>, Assets</w:t>
+        <w:t>, Organization, Assets</w:t>
       </w:r>
       <w:r>
         <w:rPr>

</xml_diff>

<commit_message>
Site delete method changed to DELETE and updated Report
</commit_message>
<xml_diff>
--- a/OSCT_Application_Testing_Report.docx
+++ b/OSCT_Application_Testing_Report.docx
@@ -410,6 +410,9 @@
         </w:numPr>
         <w:spacing w:before="100" w:beforeAutospacing="1" w:after="100" w:afterAutospacing="1" w:line="240" w:lineRule="auto"/>
         <w:rPr>
+          <w:rStyle w:val="Strong"/>
+          <w:b w:val="0"/>
+          <w:bCs w:val="0"/>
           <w:color w:val="000000" w:themeColor="text1"/>
         </w:rPr>
       </w:pPr>
@@ -439,15 +442,6 @@
         </w:rPr>
         <w:t>.</w:t>
       </w:r>
-      <w:r>
-        <w:rPr>
-          <w:rStyle w:val="Strong"/>
-          <w:b w:val="0"/>
-          <w:bCs w:val="0"/>
-          <w:color w:val="000000" w:themeColor="text1"/>
-        </w:rPr>
-        <w:t xml:space="preserve"> </w:t>
-      </w:r>
     </w:p>
     <w:p>
       <w:pPr>
@@ -637,6 +631,24 @@
       </w:r>
       <w:r>
         <w:t>assets</w:t>
+      </w:r>
+      <w:r>
+        <w:t>/delete changed to DELETE and also frontend method changed to DELETE</w:t>
+      </w:r>
+    </w:p>
+    <w:p>
+      <w:pPr>
+        <w:pStyle w:val="ListParagraph"/>
+        <w:numPr>
+          <w:ilvl w:val="0"/>
+          <w:numId w:val="13"/>
+        </w:numPr>
+      </w:pPr>
+      <w:r>
+        <w:t>Backend method for /</w:t>
+      </w:r>
+      <w:r>
+        <w:t>site</w:t>
       </w:r>
       <w:r>
         <w:t>/delete changed to DELETE and also frontend method changed to DELETE</w:t>

</xml_diff>